<commit_message>
Updated Home Page of Admin
</commit_message>
<xml_diff>
--- a/Login and Registration Part/Queries of MySQL for Minor Project.docx
+++ b/Login and Registration Part/Queries of MySQL for Minor Project.docx
@@ -682,6 +682,690 @@
           <w:szCs w:val="20"/>
         </w:rPr>
         <w:t>) VALUES('Yash','4088','S');</w:t>
+      </w:r>
+    </w:p>
+    <w:p>
+      <w:pPr>
+        <w:rPr>
+          <w:rFonts w:ascii="Times New Roman" w:hAnsi="Times New Roman" w:cs="Times New Roman"/>
+          <w:sz w:val="20"/>
+          <w:szCs w:val="20"/>
+        </w:rPr>
+      </w:pPr>
+    </w:p>
+    <w:p>
+      <w:pPr>
+        <w:rPr>
+          <w:rFonts w:ascii="Times New Roman" w:hAnsi="Times New Roman" w:cs="Times New Roman"/>
+          <w:sz w:val="20"/>
+          <w:szCs w:val="20"/>
+        </w:rPr>
+      </w:pPr>
+      <w:r>
+        <w:rPr>
+          <w:rFonts w:ascii="Times New Roman" w:hAnsi="Times New Roman" w:cs="Times New Roman"/>
+          <w:sz w:val="20"/>
+          <w:szCs w:val="20"/>
+        </w:rPr>
+        <w:t>// creating table: "</w:t>
+      </w:r>
+      <w:proofErr w:type="spellStart"/>
+      <w:r>
+        <w:rPr>
+          <w:rFonts w:ascii="Times New Roman" w:hAnsi="Times New Roman" w:cs="Times New Roman"/>
+          <w:sz w:val="20"/>
+          <w:szCs w:val="20"/>
+        </w:rPr>
+        <w:t>facultyi</w:t>
+      </w:r>
+      <w:r>
+        <w:rPr>
+          <w:rFonts w:ascii="Times New Roman" w:hAnsi="Times New Roman" w:cs="Times New Roman"/>
+          <w:sz w:val="20"/>
+          <w:szCs w:val="20"/>
+        </w:rPr>
+        <w:t>nfo</w:t>
+      </w:r>
+      <w:proofErr w:type="spellEnd"/>
+      <w:r>
+        <w:rPr>
+          <w:rFonts w:ascii="Times New Roman" w:hAnsi="Times New Roman" w:cs="Times New Roman"/>
+          <w:sz w:val="20"/>
+          <w:szCs w:val="20"/>
+        </w:rPr>
+        <w:t>"</w:t>
+      </w:r>
+    </w:p>
+    <w:p>
+      <w:pPr>
+        <w:rPr>
+          <w:rFonts w:ascii="Times New Roman" w:hAnsi="Times New Roman" w:cs="Times New Roman"/>
+          <w:sz w:val="20"/>
+          <w:szCs w:val="20"/>
+        </w:rPr>
+      </w:pPr>
+      <w:r>
+        <w:rPr>
+          <w:rFonts w:ascii="Times New Roman" w:hAnsi="Times New Roman" w:cs="Times New Roman"/>
+          <w:sz w:val="20"/>
+          <w:szCs w:val="20"/>
+        </w:rPr>
+        <w:t xml:space="preserve">CREATE TABLE </w:t>
+      </w:r>
+      <w:proofErr w:type="spellStart"/>
+      <w:proofErr w:type="gramStart"/>
+      <w:r>
+        <w:rPr>
+          <w:rFonts w:ascii="Times New Roman" w:hAnsi="Times New Roman" w:cs="Times New Roman"/>
+          <w:sz w:val="20"/>
+          <w:szCs w:val="20"/>
+        </w:rPr>
+        <w:t>facultyi</w:t>
+      </w:r>
+      <w:r>
+        <w:rPr>
+          <w:rFonts w:ascii="Times New Roman" w:hAnsi="Times New Roman" w:cs="Times New Roman"/>
+          <w:sz w:val="20"/>
+          <w:szCs w:val="20"/>
+        </w:rPr>
+        <w:t>nfo</w:t>
+      </w:r>
+      <w:proofErr w:type="spellEnd"/>
+      <w:r>
+        <w:rPr>
+          <w:rFonts w:ascii="Times New Roman" w:hAnsi="Times New Roman" w:cs="Times New Roman"/>
+          <w:sz w:val="20"/>
+          <w:szCs w:val="20"/>
+        </w:rPr>
+        <w:t>(</w:t>
+      </w:r>
+      <w:proofErr w:type="gramEnd"/>
+    </w:p>
+    <w:p>
+      <w:pPr>
+        <w:rPr>
+          <w:rFonts w:ascii="Times New Roman" w:hAnsi="Times New Roman" w:cs="Times New Roman"/>
+          <w:sz w:val="20"/>
+          <w:szCs w:val="20"/>
+        </w:rPr>
+      </w:pPr>
+      <w:proofErr w:type="spellStart"/>
+      <w:proofErr w:type="gramStart"/>
+      <w:r>
+        <w:rPr>
+          <w:rFonts w:ascii="Times New Roman" w:hAnsi="Times New Roman" w:cs="Times New Roman"/>
+          <w:sz w:val="20"/>
+          <w:szCs w:val="20"/>
+        </w:rPr>
+        <w:t>userid</w:t>
+      </w:r>
+      <w:proofErr w:type="spellEnd"/>
+      <w:proofErr w:type="gramEnd"/>
+      <w:r>
+        <w:rPr>
+          <w:rFonts w:ascii="Times New Roman" w:hAnsi="Times New Roman" w:cs="Times New Roman"/>
+          <w:sz w:val="20"/>
+          <w:szCs w:val="20"/>
+        </w:rPr>
+        <w:t xml:space="preserve"> VARCHAR(20) PRIMARY KEY,</w:t>
+      </w:r>
+    </w:p>
+    <w:p>
+      <w:pPr>
+        <w:rPr>
+          <w:rFonts w:ascii="Times New Roman" w:hAnsi="Times New Roman" w:cs="Times New Roman"/>
+          <w:sz w:val="20"/>
+          <w:szCs w:val="20"/>
+        </w:rPr>
+      </w:pPr>
+      <w:r>
+        <w:rPr>
+          <w:rFonts w:ascii="Times New Roman" w:hAnsi="Times New Roman" w:cs="Times New Roman"/>
+          <w:sz w:val="20"/>
+          <w:szCs w:val="20"/>
+        </w:rPr>
+        <w:t xml:space="preserve"> </w:t>
+      </w:r>
+      <w:proofErr w:type="spellStart"/>
+      <w:proofErr w:type="gramStart"/>
+      <w:r>
+        <w:rPr>
+          <w:rFonts w:ascii="Times New Roman" w:hAnsi="Times New Roman" w:cs="Times New Roman"/>
+          <w:sz w:val="20"/>
+          <w:szCs w:val="20"/>
+        </w:rPr>
+        <w:t>fname</w:t>
+      </w:r>
+      <w:proofErr w:type="spellEnd"/>
+      <w:proofErr w:type="gramEnd"/>
+      <w:r>
+        <w:rPr>
+          <w:rFonts w:ascii="Times New Roman" w:hAnsi="Times New Roman" w:cs="Times New Roman"/>
+          <w:sz w:val="20"/>
+          <w:szCs w:val="20"/>
+        </w:rPr>
+        <w:t xml:space="preserve"> VARCHAR(20) ,</w:t>
+      </w:r>
+    </w:p>
+    <w:p>
+      <w:pPr>
+        <w:rPr>
+          <w:rFonts w:ascii="Times New Roman" w:hAnsi="Times New Roman" w:cs="Times New Roman"/>
+          <w:sz w:val="20"/>
+          <w:szCs w:val="20"/>
+        </w:rPr>
+      </w:pPr>
+      <w:proofErr w:type="spellStart"/>
+      <w:proofErr w:type="gramStart"/>
+      <w:r>
+        <w:rPr>
+          <w:rFonts w:ascii="Times New Roman" w:hAnsi="Times New Roman" w:cs="Times New Roman"/>
+          <w:sz w:val="20"/>
+          <w:szCs w:val="20"/>
+        </w:rPr>
+        <w:lastRenderedPageBreak/>
+        <w:t>lname</w:t>
+      </w:r>
+      <w:proofErr w:type="spellEnd"/>
+      <w:proofErr w:type="gramEnd"/>
+      <w:r>
+        <w:rPr>
+          <w:rFonts w:ascii="Times New Roman" w:hAnsi="Times New Roman" w:cs="Times New Roman"/>
+          <w:sz w:val="20"/>
+          <w:szCs w:val="20"/>
+        </w:rPr>
+        <w:t xml:space="preserve"> VARCHAR(20),</w:t>
+      </w:r>
+    </w:p>
+    <w:p>
+      <w:pPr>
+        <w:rPr>
+          <w:rFonts w:ascii="Times New Roman" w:hAnsi="Times New Roman" w:cs="Times New Roman"/>
+          <w:sz w:val="20"/>
+          <w:szCs w:val="20"/>
+        </w:rPr>
+      </w:pPr>
+      <w:proofErr w:type="gramStart"/>
+      <w:r>
+        <w:rPr>
+          <w:rFonts w:ascii="Times New Roman" w:hAnsi="Times New Roman" w:cs="Times New Roman"/>
+          <w:sz w:val="20"/>
+          <w:szCs w:val="20"/>
+        </w:rPr>
+        <w:t>email</w:t>
+      </w:r>
+      <w:proofErr w:type="gramEnd"/>
+      <w:r>
+        <w:rPr>
+          <w:rFonts w:ascii="Times New Roman" w:hAnsi="Times New Roman" w:cs="Times New Roman"/>
+          <w:sz w:val="20"/>
+          <w:szCs w:val="20"/>
+        </w:rPr>
+        <w:t xml:space="preserve"> VARCHAR(40),</w:t>
+      </w:r>
+    </w:p>
+    <w:p>
+      <w:pPr>
+        <w:rPr>
+          <w:rFonts w:ascii="Times New Roman" w:hAnsi="Times New Roman" w:cs="Times New Roman"/>
+          <w:sz w:val="20"/>
+          <w:szCs w:val="20"/>
+        </w:rPr>
+      </w:pPr>
+      <w:proofErr w:type="gramStart"/>
+      <w:r>
+        <w:rPr>
+          <w:rFonts w:ascii="Times New Roman" w:hAnsi="Times New Roman" w:cs="Times New Roman"/>
+          <w:sz w:val="20"/>
+          <w:szCs w:val="20"/>
+        </w:rPr>
+        <w:t>phone</w:t>
+      </w:r>
+      <w:proofErr w:type="gramEnd"/>
+      <w:r>
+        <w:rPr>
+          <w:rFonts w:ascii="Times New Roman" w:hAnsi="Times New Roman" w:cs="Times New Roman"/>
+          <w:sz w:val="20"/>
+          <w:szCs w:val="20"/>
+        </w:rPr>
+        <w:t xml:space="preserve"> INT</w:t>
+      </w:r>
+      <w:r>
+        <w:rPr>
+          <w:rFonts w:ascii="Times New Roman" w:hAnsi="Times New Roman" w:cs="Times New Roman"/>
+          <w:sz w:val="20"/>
+          <w:szCs w:val="20"/>
+        </w:rPr>
+        <w:t>(10)</w:t>
+      </w:r>
+      <w:r>
+        <w:rPr>
+          <w:rFonts w:ascii="Times New Roman" w:hAnsi="Times New Roman" w:cs="Times New Roman"/>
+          <w:sz w:val="20"/>
+          <w:szCs w:val="20"/>
+        </w:rPr>
+        <w:t>,</w:t>
+      </w:r>
+    </w:p>
+    <w:p>
+      <w:pPr>
+        <w:rPr>
+          <w:rFonts w:ascii="Times New Roman" w:hAnsi="Times New Roman" w:cs="Times New Roman"/>
+          <w:sz w:val="20"/>
+          <w:szCs w:val="20"/>
+        </w:rPr>
+      </w:pPr>
+      <w:proofErr w:type="spellStart"/>
+      <w:proofErr w:type="gramStart"/>
+      <w:r>
+        <w:rPr>
+          <w:rFonts w:ascii="Times New Roman" w:hAnsi="Times New Roman" w:cs="Times New Roman"/>
+          <w:sz w:val="20"/>
+          <w:szCs w:val="20"/>
+        </w:rPr>
+        <w:t>dname</w:t>
+      </w:r>
+      <w:proofErr w:type="spellEnd"/>
+      <w:proofErr w:type="gramEnd"/>
+      <w:r>
+        <w:rPr>
+          <w:rFonts w:ascii="Times New Roman" w:hAnsi="Times New Roman" w:cs="Times New Roman"/>
+          <w:sz w:val="20"/>
+          <w:szCs w:val="20"/>
+        </w:rPr>
+        <w:t xml:space="preserve"> VARCHAR(50),</w:t>
+      </w:r>
+    </w:p>
+    <w:p>
+      <w:pPr>
+        <w:rPr>
+          <w:rFonts w:ascii="Times New Roman" w:hAnsi="Times New Roman" w:cs="Times New Roman"/>
+          <w:sz w:val="20"/>
+          <w:szCs w:val="20"/>
+        </w:rPr>
+      </w:pPr>
+      <w:proofErr w:type="gramStart"/>
+      <w:r>
+        <w:rPr>
+          <w:rFonts w:ascii="Times New Roman" w:hAnsi="Times New Roman" w:cs="Times New Roman"/>
+          <w:sz w:val="20"/>
+          <w:szCs w:val="20"/>
+        </w:rPr>
+        <w:t>gender</w:t>
+      </w:r>
+      <w:proofErr w:type="gramEnd"/>
+      <w:r>
+        <w:rPr>
+          <w:rFonts w:ascii="Times New Roman" w:hAnsi="Times New Roman" w:cs="Times New Roman"/>
+          <w:sz w:val="20"/>
+          <w:szCs w:val="20"/>
+        </w:rPr>
+        <w:t xml:space="preserve"> VARCHAR(5),</w:t>
+      </w:r>
+    </w:p>
+    <w:p>
+      <w:pPr>
+        <w:rPr>
+          <w:rFonts w:ascii="Times New Roman" w:hAnsi="Times New Roman" w:cs="Times New Roman"/>
+          <w:sz w:val="20"/>
+          <w:szCs w:val="20"/>
+        </w:rPr>
+      </w:pPr>
+      <w:proofErr w:type="gramStart"/>
+      <w:r>
+        <w:rPr>
+          <w:rFonts w:ascii="Times New Roman" w:hAnsi="Times New Roman" w:cs="Times New Roman"/>
+          <w:sz w:val="20"/>
+          <w:szCs w:val="20"/>
+        </w:rPr>
+        <w:t>address</w:t>
+      </w:r>
+      <w:proofErr w:type="gramEnd"/>
+      <w:r>
+        <w:rPr>
+          <w:rFonts w:ascii="Times New Roman" w:hAnsi="Times New Roman" w:cs="Times New Roman"/>
+          <w:sz w:val="20"/>
+          <w:szCs w:val="20"/>
+        </w:rPr>
+        <w:t xml:space="preserve"> VARCHAR(100),</w:t>
+      </w:r>
+    </w:p>
+    <w:p>
+      <w:pPr>
+        <w:tabs>
+          <w:tab w:val="left" w:pos="916"/>
+          <w:tab w:val="left" w:pos="1832"/>
+          <w:tab w:val="left" w:pos="2748"/>
+          <w:tab w:val="left" w:pos="3664"/>
+          <w:tab w:val="left" w:pos="4580"/>
+          <w:tab w:val="left" w:pos="5496"/>
+          <w:tab w:val="left" w:pos="6412"/>
+          <w:tab w:val="left" w:pos="7328"/>
+          <w:tab w:val="left" w:pos="8244"/>
+          <w:tab w:val="left" w:pos="9160"/>
+          <w:tab w:val="left" w:pos="10076"/>
+          <w:tab w:val="left" w:pos="10992"/>
+          <w:tab w:val="left" w:pos="11908"/>
+          <w:tab w:val="left" w:pos="12824"/>
+          <w:tab w:val="left" w:pos="13740"/>
+          <w:tab w:val="left" w:pos="14656"/>
+        </w:tabs>
+        <w:spacing w:after="0" w:line="240" w:lineRule="auto"/>
+        <w:rPr>
+          <w:rFonts w:ascii="Courier New" w:eastAsia="Times New Roman" w:hAnsi="Courier New" w:cs="Courier New"/>
+          <w:color w:val="000000"/>
+          <w:sz w:val="20"/>
+          <w:szCs w:val="20"/>
+        </w:rPr>
+      </w:pPr>
+      <w:r>
+        <w:rPr>
+          <w:rFonts w:ascii="Times New Roman" w:hAnsi="Times New Roman" w:cs="Times New Roman"/>
+          <w:sz w:val="20"/>
+          <w:szCs w:val="20"/>
+        </w:rPr>
+        <w:t xml:space="preserve">FOREIGN </w:t>
+      </w:r>
+      <w:proofErr w:type="gramStart"/>
+      <w:r>
+        <w:rPr>
+          <w:rFonts w:ascii="Times New Roman" w:hAnsi="Times New Roman" w:cs="Times New Roman"/>
+          <w:sz w:val="20"/>
+          <w:szCs w:val="20"/>
+        </w:rPr>
+        <w:t>KEY(</w:t>
+      </w:r>
+      <w:proofErr w:type="spellStart"/>
+      <w:proofErr w:type="gramEnd"/>
+      <w:r>
+        <w:rPr>
+          <w:rFonts w:ascii="Times New Roman" w:hAnsi="Times New Roman" w:cs="Times New Roman"/>
+          <w:sz w:val="20"/>
+          <w:szCs w:val="20"/>
+        </w:rPr>
+        <w:t>userid</w:t>
+      </w:r>
+      <w:proofErr w:type="spellEnd"/>
+      <w:r>
+        <w:rPr>
+          <w:rFonts w:ascii="Times New Roman" w:hAnsi="Times New Roman" w:cs="Times New Roman"/>
+          <w:sz w:val="20"/>
+          <w:szCs w:val="20"/>
+        </w:rPr>
+        <w:t>) REFERENCES login(</w:t>
+      </w:r>
+      <w:proofErr w:type="spellStart"/>
+      <w:r>
+        <w:rPr>
+          <w:rFonts w:ascii="Times New Roman" w:hAnsi="Times New Roman" w:cs="Times New Roman"/>
+          <w:sz w:val="20"/>
+          <w:szCs w:val="20"/>
+        </w:rPr>
+        <w:t>userid</w:t>
+      </w:r>
+      <w:proofErr w:type="spellEnd"/>
+      <w:r>
+        <w:rPr>
+          <w:rFonts w:ascii="Times New Roman" w:hAnsi="Times New Roman" w:cs="Times New Roman"/>
+          <w:sz w:val="20"/>
+          <w:szCs w:val="20"/>
+        </w:rPr>
+        <w:t>)</w:t>
+      </w:r>
+      <w:r>
+        <w:rPr>
+          <w:rFonts w:ascii="Times New Roman" w:hAnsi="Times New Roman" w:cs="Times New Roman"/>
+          <w:sz w:val="20"/>
+          <w:szCs w:val="20"/>
+        </w:rPr>
+        <w:t xml:space="preserve"> </w:t>
+      </w:r>
+      <w:r>
+        <w:rPr>
+          <w:rFonts w:ascii="Times New Roman" w:eastAsia="Times New Roman" w:hAnsi="Times New Roman" w:cs="Times New Roman"/>
+          <w:color w:val="000000"/>
+          <w:sz w:val="20"/>
+          <w:szCs w:val="20"/>
+        </w:rPr>
+        <w:t>ON</w:t>
+      </w:r>
+      <w:r>
+        <w:rPr>
+          <w:rFonts w:ascii="Courier New" w:eastAsia="Times New Roman" w:hAnsi="Courier New" w:cs="Courier New"/>
+          <w:color w:val="000000"/>
+          <w:sz w:val="20"/>
+          <w:szCs w:val="20"/>
+        </w:rPr>
+        <w:t xml:space="preserve"> </w:t>
+      </w:r>
+      <w:r>
+        <w:rPr>
+          <w:rFonts w:ascii="Times New Roman" w:eastAsia="Times New Roman" w:hAnsi="Times New Roman" w:cs="Times New Roman"/>
+          <w:color w:val="000000"/>
+          <w:sz w:val="20"/>
+          <w:szCs w:val="20"/>
+        </w:rPr>
+        <w:t>DELETE CASCADE ON UPDATE CASCADE</w:t>
+      </w:r>
+    </w:p>
+    <w:p>
+      <w:pPr>
+        <w:rPr>
+          <w:rFonts w:ascii="Times New Roman" w:hAnsi="Times New Roman" w:cs="Times New Roman"/>
+          <w:sz w:val="20"/>
+          <w:szCs w:val="20"/>
+        </w:rPr>
+      </w:pPr>
+      <w:r>
+        <w:rPr>
+          <w:rFonts w:ascii="Times New Roman" w:hAnsi="Times New Roman" w:cs="Times New Roman"/>
+          <w:sz w:val="20"/>
+          <w:szCs w:val="20"/>
+        </w:rPr>
+        <w:t>)</w:t>
+      </w:r>
+      <w:r>
+        <w:rPr>
+          <w:rFonts w:ascii="Times New Roman" w:hAnsi="Times New Roman" w:cs="Times New Roman"/>
+          <w:sz w:val="20"/>
+          <w:szCs w:val="20"/>
+        </w:rPr>
+        <w:t>;</w:t>
+      </w:r>
+    </w:p>
+    <w:p>
+      <w:pPr>
+        <w:rPr>
+          <w:rFonts w:ascii="Times New Roman" w:hAnsi="Times New Roman" w:cs="Times New Roman"/>
+          <w:sz w:val="20"/>
+          <w:szCs w:val="20"/>
+        </w:rPr>
+      </w:pPr>
+    </w:p>
+    <w:p>
+      <w:pPr>
+        <w:rPr>
+          <w:rFonts w:ascii="Times New Roman" w:hAnsi="Times New Roman" w:cs="Times New Roman"/>
+          <w:sz w:val="20"/>
+          <w:szCs w:val="20"/>
+        </w:rPr>
+      </w:pPr>
+      <w:r>
+        <w:rPr>
+          <w:rFonts w:ascii="Times New Roman" w:hAnsi="Times New Roman" w:cs="Times New Roman"/>
+          <w:sz w:val="20"/>
+          <w:szCs w:val="20"/>
+        </w:rPr>
+        <w:t>// in</w:t>
+      </w:r>
+      <w:r>
+        <w:rPr>
+          <w:rFonts w:ascii="Times New Roman" w:hAnsi="Times New Roman" w:cs="Times New Roman"/>
+          <w:sz w:val="20"/>
+          <w:szCs w:val="20"/>
+        </w:rPr>
+        <w:t>ser</w:t>
+      </w:r>
+      <w:r>
+        <w:rPr>
+          <w:rFonts w:ascii="Times New Roman" w:hAnsi="Times New Roman" w:cs="Times New Roman"/>
+          <w:sz w:val="20"/>
+          <w:szCs w:val="20"/>
+        </w:rPr>
+        <w:t xml:space="preserve">ting values in </w:t>
+      </w:r>
+      <w:proofErr w:type="gramStart"/>
+      <w:r>
+        <w:rPr>
+          <w:rFonts w:ascii="Times New Roman" w:hAnsi="Times New Roman" w:cs="Times New Roman"/>
+          <w:sz w:val="20"/>
+          <w:szCs w:val="20"/>
+        </w:rPr>
+        <w:t>table :</w:t>
+      </w:r>
+      <w:proofErr w:type="gramEnd"/>
+      <w:r>
+        <w:rPr>
+          <w:rFonts w:ascii="Times New Roman" w:hAnsi="Times New Roman" w:cs="Times New Roman"/>
+          <w:sz w:val="20"/>
+          <w:szCs w:val="20"/>
+        </w:rPr>
+        <w:t xml:space="preserve"> “</w:t>
+      </w:r>
+      <w:proofErr w:type="spellStart"/>
+      <w:r>
+        <w:rPr>
+          <w:rFonts w:ascii="Times New Roman" w:hAnsi="Times New Roman" w:cs="Times New Roman"/>
+          <w:sz w:val="20"/>
+          <w:szCs w:val="20"/>
+        </w:rPr>
+        <w:t>facultyi</w:t>
+      </w:r>
+      <w:r>
+        <w:rPr>
+          <w:rFonts w:ascii="Times New Roman" w:hAnsi="Times New Roman" w:cs="Times New Roman"/>
+          <w:sz w:val="20"/>
+          <w:szCs w:val="20"/>
+        </w:rPr>
+        <w:t>nfo</w:t>
+      </w:r>
+      <w:proofErr w:type="spellEnd"/>
+      <w:r>
+        <w:rPr>
+          <w:rFonts w:ascii="Times New Roman" w:hAnsi="Times New Roman" w:cs="Times New Roman"/>
+          <w:sz w:val="20"/>
+          <w:szCs w:val="20"/>
+        </w:rPr>
+        <w:t>”</w:t>
+      </w:r>
+    </w:p>
+    <w:p>
+      <w:pPr>
+        <w:rPr>
+          <w:rFonts w:ascii="Times New Roman" w:hAnsi="Times New Roman" w:cs="Times New Roman"/>
+          <w:sz w:val="20"/>
+          <w:szCs w:val="20"/>
+        </w:rPr>
+      </w:pPr>
+      <w:r>
+        <w:rPr>
+          <w:rFonts w:ascii="Times New Roman" w:hAnsi="Times New Roman" w:cs="Times New Roman"/>
+          <w:sz w:val="20"/>
+          <w:szCs w:val="20"/>
+        </w:rPr>
+        <w:t xml:space="preserve">INSERT INTO </w:t>
+      </w:r>
+      <w:proofErr w:type="spellStart"/>
+      <w:r>
+        <w:rPr>
+          <w:rFonts w:ascii="Times New Roman" w:hAnsi="Times New Roman" w:cs="Times New Roman"/>
+          <w:sz w:val="20"/>
+          <w:szCs w:val="20"/>
+        </w:rPr>
+        <w:t>facultyi</w:t>
+      </w:r>
+      <w:r>
+        <w:rPr>
+          <w:rFonts w:ascii="Times New Roman" w:hAnsi="Times New Roman" w:cs="Times New Roman"/>
+          <w:sz w:val="20"/>
+          <w:szCs w:val="20"/>
+        </w:rPr>
+        <w:t>nfo</w:t>
+      </w:r>
+      <w:proofErr w:type="spellEnd"/>
+      <w:r>
+        <w:rPr>
+          <w:rFonts w:ascii="Times New Roman" w:hAnsi="Times New Roman" w:cs="Times New Roman"/>
+          <w:sz w:val="20"/>
+          <w:szCs w:val="20"/>
+        </w:rPr>
+        <w:t>(</w:t>
+      </w:r>
+      <w:proofErr w:type="spellStart"/>
+      <w:r>
+        <w:rPr>
+          <w:rFonts w:ascii="Times New Roman" w:hAnsi="Times New Roman" w:cs="Times New Roman"/>
+          <w:sz w:val="20"/>
+          <w:szCs w:val="20"/>
+        </w:rPr>
+        <w:t>userid,</w:t>
+      </w:r>
+      <w:r>
+        <w:rPr>
+          <w:rFonts w:ascii="Times New Roman" w:hAnsi="Times New Roman" w:cs="Times New Roman"/>
+          <w:sz w:val="20"/>
+          <w:szCs w:val="20"/>
+        </w:rPr>
+        <w:t>fname,lname,email,phone,dname,gender,address</w:t>
+      </w:r>
+      <w:proofErr w:type="spellEnd"/>
+      <w:r>
+        <w:rPr>
+          <w:rFonts w:ascii="Times New Roman" w:hAnsi="Times New Roman" w:cs="Times New Roman"/>
+          <w:sz w:val="20"/>
+          <w:szCs w:val="20"/>
+        </w:rPr>
+        <w:t>) VALUES(</w:t>
+      </w:r>
+      <w:r>
+        <w:rPr>
+          <w:rFonts w:ascii="Times New Roman" w:hAnsi="Times New Roman" w:cs="Times New Roman"/>
+          <w:sz w:val="20"/>
+          <w:szCs w:val="20"/>
+        </w:rPr>
+        <w:t>'</w:t>
+      </w:r>
+      <w:r>
+        <w:rPr>
+          <w:rFonts w:ascii="Times New Roman" w:hAnsi="Times New Roman" w:cs="Times New Roman"/>
+          <w:sz w:val="20"/>
+          <w:szCs w:val="20"/>
+        </w:rPr>
+        <w:t>1000</w:t>
+      </w:r>
+      <w:r>
+        <w:rPr>
+          <w:rFonts w:ascii="Times New Roman" w:hAnsi="Times New Roman" w:cs="Times New Roman"/>
+          <w:sz w:val="20"/>
+          <w:szCs w:val="20"/>
+        </w:rPr>
+        <w:t>'</w:t>
+      </w:r>
+      <w:r>
+        <w:rPr>
+          <w:rFonts w:ascii="Times New Roman" w:hAnsi="Times New Roman" w:cs="Times New Roman"/>
+          <w:sz w:val="20"/>
+          <w:szCs w:val="20"/>
+        </w:rPr>
+        <w:t>,'Fname','Lname','1000@gmail.com','0123456789','CS','Male','1 A colony, B, C'</w:t>
+      </w:r>
+      <w:r>
+        <w:rPr>
+          <w:rFonts w:ascii="Times New Roman" w:hAnsi="Times New Roman" w:cs="Times New Roman"/>
+          <w:sz w:val="20"/>
+          <w:szCs w:val="20"/>
+        </w:rPr>
+        <w:t>);</w:t>
       </w:r>
     </w:p>
     <w:p>
@@ -925,11 +1609,12 @@
   <w:style w:type="paragraph" w:default="1" w:styleId="Normal">
     <w:name w:val="Normal"/>
     <w:qFormat/>
-    <w:rsid w:val="001D43C3"/>
+    <w:rsid w:val="0046657C"/>
   </w:style>
   <w:style w:type="character" w:default="1" w:styleId="DefaultParagraphFont">
     <w:name w:val="Default Paragraph Font"/>
     <w:uiPriority w:val="1"/>
+    <w:semiHidden/>
     <w:unhideWhenUsed/>
   </w:style>
   <w:style w:type="table" w:default="1" w:styleId="TableNormal">

</xml_diff>